<commit_message>
951980_1 Added 9th rephrasing KB
</commit_message>
<xml_diff>
--- a/KB-PDF-category/How to add text with a background in ASP.NET Core PDF grid using C#.docx
+++ b/KB-PDF-category/How to add text with a background in ASP.NET Core PDF grid using C#.docx
@@ -14,25 +14,29 @@
           <w:b/>
           <w:bCs/>
         </w:rPr>
-        <w:t>How to add text with a background in ASP.NET Core PDF grid using C#</w:t>
+        <w:t>Creating Stylish PDF Grids with Colored Text Backgrounds Using .NET Core</w:t>
       </w:r>
     </w:p>
     <w:p>
       <w:r>
-        <w:t>The Syncfusion Essential® PDF is a feature-rich and high performance </w:t>
-      </w:r>
-      <w:hyperlink r:id="rId5" w:tgtFrame="_blank" w:history="1">
+        <w:t>Syncfusion Essential</w:t>
+      </w:r>
+      <w:r>
+        <w:t>®</w:t>
+      </w:r>
+      <w:r>
+        <w:t xml:space="preserve"> PDF is a robust </w:t>
+      </w:r>
+      <w:hyperlink r:id="rId5" w:history="1">
         <w:r>
           <w:rPr>
             <w:rStyle w:val="Hyperlink"/>
-            <w:b/>
-            <w:bCs/>
           </w:rPr>
-          <w:t>.NET PDF library</w:t>
+          <w:t>.NET library</w:t>
         </w:r>
       </w:hyperlink>
       <w:r>
-        <w:t> used to create, read, and edit PDF documents programmatically without Adobe dependencies. Using this library, you can add text with a background in PDF grid using C#.</w:t>
+        <w:t xml:space="preserve"> for creating, editing, and managing PDF documents programmatically. This tutorial will guide you through adding text with a colored background in a PDF grid using C#, specifically creating white text on a blue background.</w:t>
       </w:r>
     </w:p>
     <w:p>
@@ -41,25 +45,38 @@
           <w:b/>
           <w:bCs/>
         </w:rPr>
-        <w:t>Steps to generate white text on a blue background in PDF grid programmatically:</w:t>
+        <w:t>Steps to Generate Text with a Background in PDF Grid</w:t>
       </w:r>
     </w:p>
     <w:p>
-      <w:pPr>
-        <w:numPr>
-          <w:ilvl w:val="0"/>
-          <w:numId w:val="1"/>
-        </w:numPr>
-      </w:pPr>
-      <w:r>
-        <w:t>Create a new console application project.</w:t>
-      </w:r>
-      <w:r>
+      <w:r>
+        <w:t>1.</w:t>
+      </w:r>
+      <w:r>
+        <w:t xml:space="preserve"> </w:t>
+      </w:r>
+      <w:r>
+        <w:rPr>
+          <w:b/>
+          <w:bCs/>
+        </w:rPr>
+        <w:t>Set Up Your Project</w:t>
+      </w:r>
+      <w:r>
+        <w:t>: Create a new console application project in your development environment</w:t>
+      </w:r>
+      <w:r>
+        <w:t>.</w:t>
+      </w:r>
+      <w:r>
+        <w:rPr>
+          <w:noProof/>
+        </w:rPr>
         <w:drawing>
-          <wp:inline distT="0" distB="0" distL="0" distR="0" wp14:anchorId="7340DD12" wp14:editId="29E68F8F">
+          <wp:inline distT="0" distB="0" distL="0" distR="0" wp14:anchorId="038BD295" wp14:editId="62FE2BCD">
             <wp:extent cx="5943600" cy="2837180"/>
             <wp:effectExtent l="0" t="0" r="0" b="1270"/>
-            <wp:docPr id="1563149941" name="Picture 6" descr="A screenshot of a computer&#10;&#10;AI-generated content may be incorrect."/>
+            <wp:docPr id="714563234" name="Picture 6" descr="A screenshot of a computer&#10;&#10;AI-generated content may be incorrect."/>
             <wp:cNvGraphicFramePr>
               <a:graphicFrameLocks xmlns:a="http://schemas.openxmlformats.org/drawingml/2006/main" noChangeAspect="1"/>
             </wp:cNvGraphicFramePr>
@@ -67,7 +84,7 @@
               <a:graphicData uri="http://schemas.openxmlformats.org/drawingml/2006/picture">
                 <pic:pic xmlns:pic="http://schemas.openxmlformats.org/drawingml/2006/picture">
                   <pic:nvPicPr>
-                    <pic:cNvPr id="1563149941" name="Picture 6" descr="A screenshot of a computer&#10;&#10;AI-generated content may be incorrect."/>
+                    <pic:cNvPr id="714563234" name="Picture 6" descr="A screenshot of a computer&#10;&#10;AI-generated content may be incorrect."/>
                     <pic:cNvPicPr>
                       <a:picLocks noChangeAspect="1" noChangeArrowheads="1"/>
                     </pic:cNvPicPr>
@@ -106,61 +123,45 @@
       </w:r>
     </w:p>
     <w:p>
-      <w:pPr>
-        <w:numPr>
-          <w:ilvl w:val="0"/>
-          <w:numId w:val="1"/>
-        </w:numPr>
-      </w:pPr>
-      <w:r>
-        <w:t>Install the </w:t>
-      </w:r>
-      <w:proofErr w:type="spellStart"/>
-      <w:r>
-        <w:fldChar w:fldCharType="begin"/>
-      </w:r>
-      <w:r>
-        <w:instrText>HYPERLINK "https://www.nuget.org/packages/Syncfusion.Pdf.Net.Core" \t "_blank"</w:instrText>
-      </w:r>
-      <w:r>
-        <w:fldChar w:fldCharType="separate"/>
+      <w:r>
+        <w:t>2.</w:t>
+      </w:r>
+      <w:r>
+        <w:t xml:space="preserve"> </w:t>
       </w:r>
       <w:r>
         <w:rPr>
-          <w:rStyle w:val="Hyperlink"/>
           <w:b/>
           <w:bCs/>
         </w:rPr>
-        <w:t>Syncfusion.Pdf.Net.Core</w:t>
-      </w:r>
-      <w:proofErr w:type="spellEnd"/>
-      <w:r>
-        <w:fldChar w:fldCharType="end"/>
-      </w:r>
-      <w:r>
-        <w:t> NuGet package as a reference to your console application from </w:t>
-      </w:r>
-      <w:hyperlink r:id="rId7" w:tgtFrame="_blank" w:history="1">
+        <w:t>Install Syncfusion Package</w:t>
+      </w:r>
+      <w:r>
+        <w:t xml:space="preserve">: Add the </w:t>
+      </w:r>
+      <w:hyperlink r:id="rId7" w:history="1">
         <w:r>
           <w:rPr>
             <w:rStyle w:val="Hyperlink"/>
-            <w:b/>
-            <w:bCs/>
           </w:rPr>
-          <w:t>Nuget.org</w:t>
+          <w:t>Syncfusion.Pdf.Net.Core</w:t>
         </w:r>
       </w:hyperlink>
       <w:r>
-        <w:t>.</w:t>
+        <w:t xml:space="preserve"> package from NuGet to your project.</w:t>
       </w:r>
     </w:p>
     <w:p>
       <w:r>
+        <w:rPr>
+          <w:noProof/>
+        </w:rPr>
+        <w:lastRenderedPageBreak/>
         <w:drawing>
-          <wp:inline distT="0" distB="0" distL="0" distR="0" wp14:anchorId="1A6DE5B7" wp14:editId="694C29A5">
-            <wp:extent cx="5943600" cy="2319020"/>
-            <wp:effectExtent l="0" t="0" r="0" b="5080"/>
-            <wp:docPr id="1342028097" name="Picture 5" descr="A screenshot of a computer&#10;&#10;AI-generated content may be incorrect."/>
+          <wp:inline distT="0" distB="0" distL="0" distR="0" wp14:anchorId="5D31DC87" wp14:editId="5CE60E84">
+            <wp:extent cx="5943600" cy="2978785"/>
+            <wp:effectExtent l="0" t="0" r="0" b="0"/>
+            <wp:docPr id="1240404878" name="Picture 1" descr="Install NuGet package"/>
             <wp:cNvGraphicFramePr>
               <a:graphicFrameLocks xmlns:a="http://schemas.openxmlformats.org/drawingml/2006/main" noChangeAspect="1"/>
             </wp:cNvGraphicFramePr>
@@ -168,13 +169,13 @@
               <a:graphicData uri="http://schemas.openxmlformats.org/drawingml/2006/picture">
                 <pic:pic xmlns:pic="http://schemas.openxmlformats.org/drawingml/2006/picture">
                   <pic:nvPicPr>
-                    <pic:cNvPr id="1342028097" name="Picture 5" descr="A screenshot of a computer&#10;&#10;AI-generated content may be incorrect."/>
+                    <pic:cNvPr id="0" name="Picture 1" descr="Install NuGet package"/>
                     <pic:cNvPicPr>
                       <a:picLocks noChangeAspect="1" noChangeArrowheads="1"/>
                     </pic:cNvPicPr>
                   </pic:nvPicPr>
                   <pic:blipFill>
-                    <a:blip r:embed="rId8" cstate="print">
+                    <a:blip r:embed="rId8">
                       <a:extLst>
                         <a:ext uri="{28A0092B-C50C-407E-A947-70E740481C1C}">
                           <a14:useLocalDpi xmlns:a14="http://schemas.microsoft.com/office/drawing/2010/main" val="0"/>
@@ -189,7 +190,7 @@
                   <pic:spPr bwMode="auto">
                     <a:xfrm>
                       <a:off x="0" y="0"/>
-                      <a:ext cx="5943600" cy="2319020"/>
+                      <a:ext cx="5943600" cy="2978785"/>
                     </a:xfrm>
                     <a:prstGeom prst="rect">
                       <a:avLst/>
@@ -207,25 +208,40 @@
       </w:r>
     </w:p>
     <w:p>
-      <w:pPr>
-        <w:numPr>
-          <w:ilvl w:val="0"/>
-          <w:numId w:val="1"/>
-        </w:numPr>
-      </w:pPr>
-      <w:r>
-        <w:t xml:space="preserve">Include the following namespaces in the </w:t>
-      </w:r>
-      <w:proofErr w:type="spellStart"/>
-      <w:r>
+      <w:r>
+        <w:t>3.</w:t>
+      </w:r>
+      <w:r>
+        <w:t xml:space="preserve"> </w:t>
+      </w:r>
+      <w:r>
+        <w:rPr>
+          <w:b/>
+          <w:bCs/>
+        </w:rPr>
+        <w:t>Include Required Namespaces</w:t>
+      </w:r>
+      <w:r>
+        <w:t xml:space="preserve">: Add these namespaces to your </w:t>
+      </w:r>
+      <w:r>
+        <w:rPr>
+          <w:b/>
+          <w:bCs/>
+        </w:rPr>
         <w:t>Program.cs</w:t>
       </w:r>
-      <w:proofErr w:type="spellEnd"/>
-      <w:r>
-        <w:t xml:space="preserve"> file.</w:t>
+      <w:r>
+        <w:t>.</w:t>
       </w:r>
     </w:p>
     <w:p>
+      <w:pPr>
+        <w:rPr>
+          <w:b/>
+          <w:bCs/>
+        </w:rPr>
+      </w:pPr>
       <w:r>
         <w:rPr>
           <w:b/>
@@ -234,96 +250,111 @@
         <w:t>C#</w:t>
       </w:r>
     </w:p>
+    <w:tbl>
+      <w:tblPr>
+        <w:tblStyle w:val="TableGrid"/>
+        <w:tblW w:w="0" w:type="auto"/>
+        <w:tblLook w:val="04A0" w:firstRow="1" w:lastRow="0" w:firstColumn="1" w:lastColumn="0" w:noHBand="0" w:noVBand="1"/>
+      </w:tblPr>
+      <w:tblGrid>
+        <w:gridCol w:w="9350"/>
+      </w:tblGrid>
+      <w:tr>
+        <w:tc>
+          <w:tcPr>
+            <w:tcW w:w="9350" w:type="dxa"/>
+          </w:tcPr>
+          <w:p>
+            <w:r>
+              <w:t xml:space="preserve">using </w:t>
+            </w:r>
+            <w:r>
+              <w:rPr>
+                <w:b/>
+                <w:bCs/>
+              </w:rPr>
+              <w:t>Syncfusion</w:t>
+            </w:r>
+            <w:r>
+              <w:t>.Pdf;</w:t>
+            </w:r>
+          </w:p>
+          <w:p>
+            <w:r>
+              <w:t xml:space="preserve">using </w:t>
+            </w:r>
+            <w:r>
+              <w:rPr>
+                <w:b/>
+                <w:bCs/>
+              </w:rPr>
+              <w:t>Syncfusion</w:t>
+            </w:r>
+            <w:r>
+              <w:t>.Pdf.Graphics;</w:t>
+            </w:r>
+          </w:p>
+          <w:p>
+            <w:r>
+              <w:t xml:space="preserve">using </w:t>
+            </w:r>
+            <w:r>
+              <w:rPr>
+                <w:b/>
+                <w:bCs/>
+              </w:rPr>
+              <w:t>Syncfusion</w:t>
+            </w:r>
+            <w:r>
+              <w:t>.Pdf.Grid;</w:t>
+            </w:r>
+          </w:p>
+        </w:tc>
+      </w:tr>
+    </w:tbl>
     <w:p>
-      <w:r>
-        <w:lastRenderedPageBreak/>
-        <w:t xml:space="preserve">using </w:t>
-      </w:r>
-      <w:proofErr w:type="spellStart"/>
-      <w:r>
+      <w:pPr>
         <w:rPr>
           <w:b/>
           <w:bCs/>
         </w:rPr>
-        <w:t>Syncfusion</w:t>
-      </w:r>
-      <w:r>
-        <w:t>.</w:t>
-      </w:r>
-      <w:proofErr w:type="gramStart"/>
-      <w:r>
-        <w:t>Pdf</w:t>
-      </w:r>
-      <w:proofErr w:type="spellEnd"/>
-      <w:r>
-        <w:t>;</w:t>
-      </w:r>
-      <w:proofErr w:type="gramEnd"/>
+      </w:pPr>
     </w:p>
     <w:p>
       <w:r>
-        <w:t xml:space="preserve">using </w:t>
-      </w:r>
-      <w:proofErr w:type="spellStart"/>
-      <w:proofErr w:type="gramStart"/>
+        <w:t>4</w:t>
+      </w:r>
       <w:r>
         <w:rPr>
           <w:b/>
           <w:bCs/>
         </w:rPr>
-        <w:t>Syncfusion</w:t>
-      </w:r>
-      <w:r>
-        <w:t>.Pdf.Graphics</w:t>
-      </w:r>
-      <w:proofErr w:type="spellEnd"/>
-      <w:proofErr w:type="gramEnd"/>
-      <w:r>
-        <w:t>;</w:t>
-      </w:r>
-    </w:p>
-    <w:p>
-      <w:r>
-        <w:t xml:space="preserve">using </w:t>
-      </w:r>
-      <w:proofErr w:type="spellStart"/>
-      <w:proofErr w:type="gramStart"/>
+        <w:t xml:space="preserve">. </w:t>
+      </w:r>
       <w:r>
         <w:rPr>
           <w:b/>
           <w:bCs/>
         </w:rPr>
-        <w:t>Syncfusion</w:t>
-      </w:r>
-      <w:r>
-        <w:t>.Pdf.Grid</w:t>
-      </w:r>
-      <w:proofErr w:type="spellEnd"/>
-      <w:proofErr w:type="gramEnd"/>
-      <w:r>
-        <w:t>;</w:t>
+        <w:t>Implementation to Add Text with a Background</w:t>
+      </w:r>
+      <w:r>
+        <w:t>:</w:t>
+      </w:r>
+      <w:r>
+        <w:t xml:space="preserve"> </w:t>
+      </w:r>
+      <w:r>
+        <w:t>Use the following code to style the PDF grid with custom text and background colors</w:t>
       </w:r>
     </w:p>
     <w:p>
       <w:pPr>
-        <w:numPr>
-          <w:ilvl w:val="0"/>
-          <w:numId w:val="2"/>
-        </w:numPr>
+        <w:rPr>
+          <w:b/>
+          <w:bCs/>
+        </w:rPr>
       </w:pPr>
-      <w:r>
-        <w:t xml:space="preserve">Use the following code sample in </w:t>
-      </w:r>
-      <w:proofErr w:type="spellStart"/>
-      <w:r>
-        <w:t>Program.cs</w:t>
-      </w:r>
-      <w:proofErr w:type="spellEnd"/>
-      <w:r>
-        <w:t xml:space="preserve"> to generate a white text in front of a blue background in PDF grid.</w:t>
-      </w:r>
-    </w:p>
-    <w:p>
       <w:r>
         <w:rPr>
           <w:b/>
@@ -332,911 +363,236 @@
         <w:t>C#</w:t>
       </w:r>
     </w:p>
-    <w:p>
-      <w:r>
-        <w:t>// Create a new PDF document.</w:t>
-      </w:r>
-    </w:p>
-    <w:p>
-      <w:proofErr w:type="spellStart"/>
-      <w:r>
-        <w:rPr>
-          <w:b/>
-          <w:bCs/>
-        </w:rPr>
-        <w:t>PdfDocument</w:t>
-      </w:r>
-      <w:proofErr w:type="spellEnd"/>
-      <w:r>
-        <w:t xml:space="preserve"> document = </w:t>
-      </w:r>
-      <w:r>
-        <w:rPr>
-          <w:b/>
-          <w:bCs/>
-        </w:rPr>
-        <w:t>new</w:t>
-      </w:r>
-      <w:r>
-        <w:t xml:space="preserve"> </w:t>
-      </w:r>
-      <w:proofErr w:type="spellStart"/>
-      <w:proofErr w:type="gramStart"/>
-      <w:r>
-        <w:rPr>
-          <w:b/>
-          <w:bCs/>
-        </w:rPr>
-        <w:t>PdfDocument</w:t>
-      </w:r>
-      <w:proofErr w:type="spellEnd"/>
-      <w:r>
-        <w:t>();</w:t>
-      </w:r>
-      <w:proofErr w:type="gramEnd"/>
-    </w:p>
+    <w:tbl>
+      <w:tblPr>
+        <w:tblStyle w:val="TableGrid"/>
+        <w:tblW w:w="0" w:type="auto"/>
+        <w:tblLook w:val="04A0" w:firstRow="1" w:lastRow="0" w:firstColumn="1" w:lastColumn="0" w:noHBand="0" w:noVBand="1"/>
+      </w:tblPr>
+      <w:tblGrid>
+        <w:gridCol w:w="9350"/>
+      </w:tblGrid>
+      <w:tr>
+        <w:tc>
+          <w:tcPr>
+            <w:tcW w:w="9350" w:type="dxa"/>
+          </w:tcPr>
+          <w:p>
+            <w:r>
+              <w:t>// Create a new PDF document.</w:t>
+            </w:r>
+          </w:p>
+          <w:p>
+            <w:r>
+              <w:t>PdfDocument document = new PdfDocument();</w:t>
+            </w:r>
+          </w:p>
+          <w:p>
+            <w:r>
+              <w:t>// Add a page.</w:t>
+            </w:r>
+          </w:p>
+          <w:p>
+            <w:r>
+              <w:t>PdfPage page = document.Pages.Add();</w:t>
+            </w:r>
+          </w:p>
+          <w:p/>
+          <w:p>
+            <w:r>
+              <w:t>// Create a PdfGrid.</w:t>
+            </w:r>
+          </w:p>
+          <w:p>
+            <w:r>
+              <w:t>PdfGrid pdfGrid = new PdfGrid();</w:t>
+            </w:r>
+          </w:p>
+          <w:p>
+            <w:r>
+              <w:t>// Add values to the list.</w:t>
+            </w:r>
+          </w:p>
+          <w:p>
+            <w:r>
+              <w:t>List&lt;object&gt; data = new List&lt;object&gt;</w:t>
+            </w:r>
+          </w:p>
+          <w:p>
+            <w:r>
+              <w:t>{</w:t>
+            </w:r>
+          </w:p>
+          <w:p>
+            <w:r>
+              <w:t xml:space="preserve">    new { ID = "E01", Name = "Clay" },</w:t>
+            </w:r>
+          </w:p>
+          <w:p>
+            <w:r>
+              <w:t xml:space="preserve">    new { ID = "E02", Name = "Thomas" },</w:t>
+            </w:r>
+          </w:p>
+          <w:p>
+            <w:r>
+              <w:t xml:space="preserve">    new { ID = "E03", Name = "John" }</w:t>
+            </w:r>
+          </w:p>
+          <w:p>
+            <w:r>
+              <w:t>};</w:t>
+            </w:r>
+          </w:p>
+          <w:p>
+            <w:r>
+              <w:lastRenderedPageBreak/>
+              <w:t>// Assign data source.</w:t>
+            </w:r>
+          </w:p>
+          <w:p>
+            <w:r>
+              <w:t>pdfGrid.DataSource = data;</w:t>
+            </w:r>
+          </w:p>
+          <w:p/>
+          <w:p>
+            <w:r>
+              <w:t>// Customize cell styles for the grid.</w:t>
+            </w:r>
+          </w:p>
+          <w:p>
+            <w:r>
+              <w:t>PdfGridCellStyle cellStyle = new PdfGridCellStyle();</w:t>
+            </w:r>
+          </w:p>
+          <w:p>
+            <w:r>
+              <w:t>// Set background color to blue.</w:t>
+            </w:r>
+          </w:p>
+          <w:p>
+            <w:r>
+              <w:t>cellStyle.BackgroundBrush = PdfBrushes.Blue;</w:t>
+            </w:r>
+          </w:p>
+          <w:p>
+            <w:r>
+              <w:t>// Set text color to white.</w:t>
+            </w:r>
+          </w:p>
+          <w:p>
+            <w:r>
+              <w:t>cellStyle.TextBrush = PdfBrushes.White;</w:t>
+            </w:r>
+          </w:p>
+          <w:p>
+            <w:r>
+              <w:t>// Set font and size.</w:t>
+            </w:r>
+          </w:p>
+          <w:p>
+            <w:r>
+              <w:t>cellStyle.Font = new PdfStandardFont(PdfFontFamily.Helvetica, 12f);</w:t>
+            </w:r>
+          </w:p>
+          <w:p/>
+          <w:p>
+            <w:r>
+              <w:t>// Apply cell style to all cells in the grid.</w:t>
+            </w:r>
+          </w:p>
+          <w:p>
+            <w:r>
+              <w:t>foreach (PdfGridRow row in pdfGrid.Rows)</w:t>
+            </w:r>
+          </w:p>
+          <w:p>
+            <w:r>
+              <w:t>{</w:t>
+            </w:r>
+          </w:p>
+          <w:p>
+            <w:r>
+              <w:t xml:space="preserve">    row.ApplyStyle(cellStyle);</w:t>
+            </w:r>
+          </w:p>
+          <w:p>
+            <w:r>
+              <w:t>}</w:t>
+            </w:r>
+          </w:p>
+          <w:p>
+            <w:r>
+              <w:t>// Apply cell style to the header row.</w:t>
+            </w:r>
+          </w:p>
+          <w:p>
+            <w:r>
+              <w:t>pdfGrid.Headers[0].ApplyStyle(cellStyle);</w:t>
+            </w:r>
+          </w:p>
+          <w:p/>
+          <w:p>
+            <w:r>
+              <w:t>// Draw the grid to the page of PDF document.</w:t>
+            </w:r>
+          </w:p>
+          <w:p>
+            <w:r>
+              <w:t>pdfGrid.Draw(page, new Syncfusion.Drawing.PointF(10, 10));</w:t>
+            </w:r>
+          </w:p>
+          <w:p/>
+          <w:p>
+            <w:r>
+              <w:t>// Create the stream object.</w:t>
+            </w:r>
+          </w:p>
+          <w:p>
+            <w:r>
+              <w:t>MemoryStream stream = new MemoryStream();</w:t>
+            </w:r>
+          </w:p>
+          <w:p>
+            <w:r>
+              <w:t>// Save the PDF document to stream.</w:t>
+            </w:r>
+          </w:p>
+          <w:p>
+            <w:r>
+              <w:t>document.Save(stream);</w:t>
+            </w:r>
+          </w:p>
+          <w:p>
+            <w:r>
+              <w:t>// Close the document.</w:t>
+            </w:r>
+          </w:p>
+          <w:p>
+            <w:r>
+              <w:t>document.Close(true);</w:t>
+            </w:r>
+          </w:p>
+          <w:p>
+            <w:r>
+              <w:t>// Write the PDF document to disk.</w:t>
+            </w:r>
+          </w:p>
+          <w:p>
+            <w:r>
+              <w:t>File.WriteAllBytes("output.pdf", stream.ToArray());</w:t>
+            </w:r>
+          </w:p>
+        </w:tc>
+      </w:tr>
+    </w:tbl>
     <w:p/>
     <w:p>
       <w:r>
-        <w:t>// Add a page.</w:t>
-      </w:r>
-    </w:p>
-    <w:p>
-      <w:proofErr w:type="spellStart"/>
-      <w:r>
-        <w:rPr>
-          <w:b/>
-          <w:bCs/>
-        </w:rPr>
-        <w:t>PdfPage</w:t>
-      </w:r>
-      <w:proofErr w:type="spellEnd"/>
-      <w:r>
-        <w:t xml:space="preserve"> page = </w:t>
-      </w:r>
-      <w:proofErr w:type="spellStart"/>
-      <w:proofErr w:type="gramStart"/>
-      <w:r>
-        <w:t>document.Pages.</w:t>
-      </w:r>
-      <w:r>
-        <w:rPr>
-          <w:b/>
-          <w:bCs/>
-        </w:rPr>
-        <w:t>Add</w:t>
-      </w:r>
-      <w:proofErr w:type="spellEnd"/>
-      <w:proofErr w:type="gramEnd"/>
-      <w:r>
-        <w:t>(</w:t>
-      </w:r>
-      <w:proofErr w:type="gramStart"/>
-      <w:r>
-        <w:t>);</w:t>
-      </w:r>
-      <w:proofErr w:type="gramEnd"/>
-    </w:p>
-    <w:p/>
-    <w:p>
-      <w:r>
-        <w:t xml:space="preserve">// Create a </w:t>
-      </w:r>
-      <w:proofErr w:type="spellStart"/>
-      <w:r>
-        <w:t>PdfGrid</w:t>
-      </w:r>
-      <w:proofErr w:type="spellEnd"/>
-      <w:r>
-        <w:t>.</w:t>
-      </w:r>
-    </w:p>
-    <w:p>
-      <w:proofErr w:type="spellStart"/>
-      <w:r>
-        <w:rPr>
-          <w:b/>
-          <w:bCs/>
-        </w:rPr>
-        <w:t>PdfGrid</w:t>
-      </w:r>
-      <w:proofErr w:type="spellEnd"/>
-      <w:r>
-        <w:t xml:space="preserve"> </w:t>
-      </w:r>
-      <w:proofErr w:type="spellStart"/>
-      <w:r>
-        <w:t>pdfGrid</w:t>
-      </w:r>
-      <w:proofErr w:type="spellEnd"/>
-      <w:r>
-        <w:t xml:space="preserve"> = </w:t>
-      </w:r>
-      <w:r>
-        <w:rPr>
-          <w:b/>
-          <w:bCs/>
-        </w:rPr>
-        <w:t>new</w:t>
-      </w:r>
-      <w:r>
-        <w:t xml:space="preserve"> </w:t>
-      </w:r>
-      <w:proofErr w:type="spellStart"/>
-      <w:proofErr w:type="gramStart"/>
-      <w:r>
-        <w:rPr>
-          <w:b/>
-          <w:bCs/>
-        </w:rPr>
-        <w:t>PdfGrid</w:t>
-      </w:r>
-      <w:proofErr w:type="spellEnd"/>
-      <w:r>
-        <w:t>();</w:t>
-      </w:r>
-      <w:proofErr w:type="gramEnd"/>
-    </w:p>
-    <w:p/>
-    <w:p>
-      <w:r>
-        <w:t>// Add values to the list.</w:t>
-      </w:r>
-    </w:p>
-    <w:p>
-      <w:r>
-        <w:rPr>
-          <w:b/>
-          <w:bCs/>
-        </w:rPr>
-        <w:t>List</w:t>
-      </w:r>
-      <w:r>
-        <w:t xml:space="preserve">&lt;object&gt; data = </w:t>
-      </w:r>
-      <w:r>
-        <w:rPr>
-          <w:b/>
-          <w:bCs/>
-        </w:rPr>
-        <w:t>new</w:t>
-      </w:r>
-      <w:r>
-        <w:t xml:space="preserve"> </w:t>
-      </w:r>
-      <w:r>
-        <w:rPr>
-          <w:b/>
-          <w:bCs/>
-        </w:rPr>
-        <w:t>List</w:t>
-      </w:r>
-      <w:r>
-        <w:t>&lt;object</w:t>
-      </w:r>
-      <w:proofErr w:type="gramStart"/>
-      <w:r>
-        <w:t>&gt;();</w:t>
-      </w:r>
-      <w:proofErr w:type="gramEnd"/>
-    </w:p>
-    <w:p>
-      <w:proofErr w:type="spellStart"/>
-      <w:proofErr w:type="gramStart"/>
-      <w:r>
-        <w:t>data.</w:t>
-      </w:r>
-      <w:r>
-        <w:rPr>
-          <w:b/>
-          <w:bCs/>
-        </w:rPr>
-        <w:t>Add</w:t>
-      </w:r>
-      <w:proofErr w:type="spellEnd"/>
-      <w:proofErr w:type="gramEnd"/>
-      <w:r>
-        <w:t>(</w:t>
-      </w:r>
-      <w:r>
-        <w:rPr>
-          <w:b/>
-          <w:bCs/>
-        </w:rPr>
-        <w:t>new</w:t>
-      </w:r>
-      <w:r>
-        <w:t xml:space="preserve"> </w:t>
-      </w:r>
-      <w:proofErr w:type="gramStart"/>
-      <w:r>
-        <w:t>{ ID</w:t>
-      </w:r>
-      <w:proofErr w:type="gramEnd"/>
-      <w:r>
-        <w:t xml:space="preserve"> = "E01", </w:t>
-      </w:r>
-      <w:r>
-        <w:rPr>
-          <w:b/>
-          <w:bCs/>
-        </w:rPr>
-        <w:t>Name</w:t>
-      </w:r>
-      <w:r>
-        <w:t xml:space="preserve"> = "Clay</w:t>
-      </w:r>
-      <w:proofErr w:type="gramStart"/>
-      <w:r>
-        <w:t>" });</w:t>
-      </w:r>
-      <w:proofErr w:type="gramEnd"/>
-    </w:p>
-    <w:p>
-      <w:proofErr w:type="spellStart"/>
-      <w:proofErr w:type="gramStart"/>
-      <w:r>
-        <w:t>data.</w:t>
-      </w:r>
-      <w:r>
-        <w:rPr>
-          <w:b/>
-          <w:bCs/>
-        </w:rPr>
-        <w:t>Add</w:t>
-      </w:r>
-      <w:proofErr w:type="spellEnd"/>
-      <w:proofErr w:type="gramEnd"/>
-      <w:r>
-        <w:t>(</w:t>
-      </w:r>
-      <w:r>
-        <w:rPr>
-          <w:b/>
-          <w:bCs/>
-        </w:rPr>
-        <w:t>new</w:t>
-      </w:r>
-      <w:r>
-        <w:t xml:space="preserve"> </w:t>
-      </w:r>
-      <w:proofErr w:type="gramStart"/>
-      <w:r>
-        <w:t>{ ID</w:t>
-      </w:r>
-      <w:proofErr w:type="gramEnd"/>
-      <w:r>
-        <w:t xml:space="preserve"> = "E02", </w:t>
-      </w:r>
-      <w:r>
-        <w:rPr>
-          <w:b/>
-          <w:bCs/>
-        </w:rPr>
-        <w:t>Name</w:t>
-      </w:r>
-      <w:r>
-        <w:t xml:space="preserve"> = "Thomas</w:t>
-      </w:r>
-      <w:proofErr w:type="gramStart"/>
-      <w:r>
-        <w:t>" });</w:t>
-      </w:r>
-      <w:proofErr w:type="gramEnd"/>
-    </w:p>
-    <w:p>
-      <w:proofErr w:type="spellStart"/>
-      <w:proofErr w:type="gramStart"/>
-      <w:r>
-        <w:t>data.</w:t>
-      </w:r>
-      <w:r>
-        <w:rPr>
-          <w:b/>
-          <w:bCs/>
-        </w:rPr>
-        <w:t>Add</w:t>
-      </w:r>
-      <w:proofErr w:type="spellEnd"/>
-      <w:proofErr w:type="gramEnd"/>
-      <w:r>
-        <w:t>(</w:t>
-      </w:r>
-      <w:r>
-        <w:rPr>
-          <w:b/>
-          <w:bCs/>
-        </w:rPr>
-        <w:t>new</w:t>
-      </w:r>
-      <w:r>
-        <w:t xml:space="preserve"> </w:t>
-      </w:r>
-      <w:proofErr w:type="gramStart"/>
-      <w:r>
-        <w:t>{ ID</w:t>
-      </w:r>
-      <w:proofErr w:type="gramEnd"/>
-      <w:r>
-        <w:t xml:space="preserve"> = "E03", </w:t>
-      </w:r>
-      <w:r>
-        <w:rPr>
-          <w:b/>
-          <w:bCs/>
-        </w:rPr>
-        <w:t>Name</w:t>
-      </w:r>
-      <w:r>
-        <w:t xml:space="preserve"> = "John</w:t>
-      </w:r>
-      <w:proofErr w:type="gramStart"/>
-      <w:r>
-        <w:t>" });</w:t>
-      </w:r>
-      <w:proofErr w:type="gramEnd"/>
-    </w:p>
-    <w:p/>
-    <w:p>
-      <w:r>
-        <w:t>// Assign data source.</w:t>
-      </w:r>
-    </w:p>
-    <w:p>
-      <w:proofErr w:type="spellStart"/>
-      <w:r>
-        <w:t>pdfGrid.DataSource</w:t>
-      </w:r>
-      <w:proofErr w:type="spellEnd"/>
-      <w:r>
-        <w:t xml:space="preserve"> = </w:t>
-      </w:r>
-      <w:proofErr w:type="gramStart"/>
-      <w:r>
-        <w:t>data;</w:t>
-      </w:r>
-      <w:proofErr w:type="gramEnd"/>
-    </w:p>
-    <w:p/>
-    <w:p>
-      <w:r>
-        <w:t>// Customize cell styles for the grid.</w:t>
-      </w:r>
-    </w:p>
-    <w:p>
-      <w:proofErr w:type="spellStart"/>
-      <w:r>
-        <w:rPr>
-          <w:b/>
-          <w:bCs/>
-        </w:rPr>
-        <w:t>PdfGridCellStyle</w:t>
-      </w:r>
-      <w:proofErr w:type="spellEnd"/>
-      <w:r>
-        <w:t xml:space="preserve"> </w:t>
-      </w:r>
-      <w:proofErr w:type="spellStart"/>
-      <w:r>
-        <w:t>cellStyle</w:t>
-      </w:r>
-      <w:proofErr w:type="spellEnd"/>
-      <w:r>
-        <w:t xml:space="preserve"> = </w:t>
-      </w:r>
-      <w:r>
-        <w:rPr>
-          <w:b/>
-          <w:bCs/>
-        </w:rPr>
-        <w:t>new</w:t>
-      </w:r>
-      <w:r>
-        <w:t xml:space="preserve"> </w:t>
-      </w:r>
-      <w:proofErr w:type="spellStart"/>
-      <w:proofErr w:type="gramStart"/>
-      <w:r>
-        <w:rPr>
-          <w:b/>
-          <w:bCs/>
-        </w:rPr>
-        <w:t>PdfGridCellStyle</w:t>
-      </w:r>
-      <w:proofErr w:type="spellEnd"/>
-      <w:r>
-        <w:t>();</w:t>
-      </w:r>
-      <w:proofErr w:type="gramEnd"/>
-    </w:p>
-    <w:p>
-      <w:r>
-        <w:lastRenderedPageBreak/>
-        <w:t>// Set background color to blue.</w:t>
-      </w:r>
-    </w:p>
-    <w:p>
-      <w:proofErr w:type="spellStart"/>
-      <w:r>
-        <w:t>cellStyle.BackgroundBrush</w:t>
-      </w:r>
-      <w:proofErr w:type="spellEnd"/>
-      <w:r>
-        <w:t xml:space="preserve"> = </w:t>
-      </w:r>
-      <w:proofErr w:type="spellStart"/>
-      <w:r>
-        <w:rPr>
-          <w:b/>
-          <w:bCs/>
-        </w:rPr>
-        <w:t>PdfBrushes</w:t>
-      </w:r>
-      <w:r>
-        <w:t>.</w:t>
-      </w:r>
-      <w:proofErr w:type="gramStart"/>
-      <w:r>
-        <w:t>Blue</w:t>
-      </w:r>
-      <w:proofErr w:type="spellEnd"/>
-      <w:r>
-        <w:t>;</w:t>
-      </w:r>
-      <w:proofErr w:type="gramEnd"/>
-      <w:r>
-        <w:t xml:space="preserve"> </w:t>
-      </w:r>
-    </w:p>
-    <w:p>
-      <w:r>
-        <w:t xml:space="preserve">// Set text color to white. </w:t>
-      </w:r>
-    </w:p>
-    <w:p>
-      <w:proofErr w:type="spellStart"/>
-      <w:r>
-        <w:t>cellStyle.TextBrush</w:t>
-      </w:r>
-      <w:proofErr w:type="spellEnd"/>
-      <w:r>
-        <w:t xml:space="preserve"> = </w:t>
-      </w:r>
-      <w:proofErr w:type="spellStart"/>
-      <w:r>
-        <w:rPr>
-          <w:b/>
-          <w:bCs/>
-        </w:rPr>
-        <w:t>PdfBrushes</w:t>
-      </w:r>
-      <w:r>
-        <w:t>.</w:t>
-      </w:r>
-      <w:proofErr w:type="gramStart"/>
-      <w:r>
-        <w:t>White</w:t>
-      </w:r>
-      <w:proofErr w:type="spellEnd"/>
-      <w:r>
-        <w:t>;</w:t>
-      </w:r>
-      <w:proofErr w:type="gramEnd"/>
-      <w:r>
-        <w:t xml:space="preserve">       </w:t>
-      </w:r>
-    </w:p>
-    <w:p>
-      <w:r>
-        <w:t>// Set font and size.</w:t>
-      </w:r>
-    </w:p>
-    <w:p>
-      <w:proofErr w:type="spellStart"/>
-      <w:r>
-        <w:t>cellStyle.Font</w:t>
-      </w:r>
-      <w:proofErr w:type="spellEnd"/>
-      <w:r>
-        <w:t xml:space="preserve"> = </w:t>
-      </w:r>
-      <w:r>
-        <w:rPr>
-          <w:b/>
-          <w:bCs/>
-        </w:rPr>
-        <w:t>new</w:t>
-      </w:r>
-      <w:r>
-        <w:t xml:space="preserve"> </w:t>
-      </w:r>
-      <w:proofErr w:type="spellStart"/>
-      <w:proofErr w:type="gramStart"/>
-      <w:r>
-        <w:rPr>
-          <w:b/>
-          <w:bCs/>
-        </w:rPr>
-        <w:t>PdfStandardFont</w:t>
-      </w:r>
-      <w:proofErr w:type="spellEnd"/>
-      <w:r>
-        <w:t>(</w:t>
-      </w:r>
-      <w:proofErr w:type="spellStart"/>
-      <w:proofErr w:type="gramEnd"/>
-      <w:r>
-        <w:rPr>
-          <w:b/>
-          <w:bCs/>
-        </w:rPr>
-        <w:t>PdfFontFamily</w:t>
-      </w:r>
-      <w:r>
-        <w:t>.Helvetica</w:t>
-      </w:r>
-      <w:proofErr w:type="spellEnd"/>
-      <w:r>
-        <w:t>, 12f</w:t>
-      </w:r>
-      <w:proofErr w:type="gramStart"/>
-      <w:r>
-        <w:t>);</w:t>
-      </w:r>
-      <w:proofErr w:type="gramEnd"/>
-      <w:r>
-        <w:t xml:space="preserve">  </w:t>
-      </w:r>
-    </w:p>
-    <w:p/>
-    <w:p>
-      <w:r>
-        <w:t>// Apply cell style to all cells in the grid.</w:t>
-      </w:r>
-    </w:p>
-    <w:p>
-      <w:r>
-        <w:t>foreach (</w:t>
-      </w:r>
-      <w:proofErr w:type="spellStart"/>
-      <w:r>
-        <w:rPr>
-          <w:b/>
-          <w:bCs/>
-        </w:rPr>
-        <w:t>PdfGridRow</w:t>
-      </w:r>
-      <w:proofErr w:type="spellEnd"/>
-      <w:r>
-        <w:t xml:space="preserve"> row </w:t>
-      </w:r>
-      <w:r>
-        <w:rPr>
-          <w:b/>
-          <w:bCs/>
-        </w:rPr>
-        <w:t>in</w:t>
-      </w:r>
-      <w:r>
-        <w:t xml:space="preserve"> </w:t>
-      </w:r>
-      <w:proofErr w:type="spellStart"/>
-      <w:r>
-        <w:t>pdfGrid.Rows</w:t>
-      </w:r>
-      <w:proofErr w:type="spellEnd"/>
-      <w:r>
-        <w:t>)</w:t>
-      </w:r>
-    </w:p>
-    <w:p>
-      <w:r>
-        <w:t>{</w:t>
-      </w:r>
-    </w:p>
-    <w:p>
-      <w:r>
-        <w:t xml:space="preserve">   </w:t>
-      </w:r>
-      <w:proofErr w:type="spellStart"/>
-      <w:proofErr w:type="gramStart"/>
-      <w:r>
-        <w:t>row.</w:t>
-      </w:r>
-      <w:r>
-        <w:rPr>
-          <w:b/>
-          <w:bCs/>
-        </w:rPr>
-        <w:t>ApplyStyle</w:t>
-      </w:r>
-      <w:proofErr w:type="spellEnd"/>
-      <w:proofErr w:type="gramEnd"/>
-      <w:r>
-        <w:t>(</w:t>
-      </w:r>
-      <w:proofErr w:type="spellStart"/>
-      <w:r>
-        <w:t>cellStyle</w:t>
-      </w:r>
-      <w:proofErr w:type="spellEnd"/>
-      <w:proofErr w:type="gramStart"/>
-      <w:r>
-        <w:t>);</w:t>
-      </w:r>
-      <w:proofErr w:type="gramEnd"/>
-    </w:p>
-    <w:p>
-      <w:r>
-        <w:t>}</w:t>
-      </w:r>
-    </w:p>
-    <w:p/>
-    <w:p>
-      <w:r>
-        <w:t>//Apply cell style to the header row.</w:t>
-      </w:r>
-    </w:p>
-    <w:p>
-      <w:proofErr w:type="spellStart"/>
-      <w:r>
-        <w:t>pdfGrid.Headers</w:t>
-      </w:r>
-      <w:proofErr w:type="spellEnd"/>
-      <w:r>
-        <w:t>[0</w:t>
-      </w:r>
-      <w:proofErr w:type="gramStart"/>
-      <w:r>
-        <w:t>].</w:t>
-      </w:r>
-      <w:proofErr w:type="spellStart"/>
-      <w:r>
-        <w:rPr>
-          <w:b/>
-          <w:bCs/>
-        </w:rPr>
-        <w:t>ApplyStyle</w:t>
-      </w:r>
-      <w:proofErr w:type="spellEnd"/>
-      <w:proofErr w:type="gramEnd"/>
-      <w:r>
-        <w:t>(</w:t>
-      </w:r>
-      <w:proofErr w:type="spellStart"/>
-      <w:r>
-        <w:t>cellStyle</w:t>
-      </w:r>
-      <w:proofErr w:type="spellEnd"/>
-      <w:proofErr w:type="gramStart"/>
-      <w:r>
-        <w:t>);</w:t>
-      </w:r>
-      <w:proofErr w:type="gramEnd"/>
-    </w:p>
-    <w:p/>
-    <w:p>
-      <w:r>
-        <w:t>// Draw the grid to the page of PDF document.</w:t>
-      </w:r>
-    </w:p>
-    <w:p>
-      <w:proofErr w:type="spellStart"/>
-      <w:r>
-        <w:t>pdfGrid.</w:t>
-      </w:r>
-      <w:r>
-        <w:rPr>
-          <w:b/>
-          <w:bCs/>
-        </w:rPr>
-        <w:t>Draw</w:t>
-      </w:r>
-      <w:proofErr w:type="spellEnd"/>
-      <w:r>
-        <w:t xml:space="preserve">(page, </w:t>
-      </w:r>
-      <w:r>
-        <w:rPr>
-          <w:b/>
-          <w:bCs/>
-        </w:rPr>
-        <w:t>new</w:t>
-      </w:r>
-      <w:r>
-        <w:t xml:space="preserve"> </w:t>
-      </w:r>
-      <w:proofErr w:type="spellStart"/>
-      <w:proofErr w:type="gramStart"/>
-      <w:r>
-        <w:rPr>
-          <w:b/>
-          <w:bCs/>
-        </w:rPr>
-        <w:t>Syncfusion</w:t>
-      </w:r>
-      <w:r>
-        <w:t>.Drawing.</w:t>
-      </w:r>
-      <w:r>
-        <w:rPr>
-          <w:b/>
-          <w:bCs/>
-        </w:rPr>
-        <w:t>PointF</w:t>
-      </w:r>
-      <w:proofErr w:type="spellEnd"/>
-      <w:proofErr w:type="gramEnd"/>
-      <w:r>
-        <w:t>(10, 10)</w:t>
-      </w:r>
-      <w:proofErr w:type="gramStart"/>
-      <w:r>
-        <w:t>);</w:t>
-      </w:r>
-      <w:proofErr w:type="gramEnd"/>
-    </w:p>
-    <w:p/>
-    <w:p>
-      <w:r>
-        <w:t>// Create the stream object.</w:t>
-      </w:r>
-    </w:p>
-    <w:p>
-      <w:proofErr w:type="spellStart"/>
-      <w:r>
-        <w:rPr>
-          <w:b/>
-          <w:bCs/>
-        </w:rPr>
-        <w:t>MemoryStream</w:t>
-      </w:r>
-      <w:proofErr w:type="spellEnd"/>
-      <w:r>
-        <w:t xml:space="preserve"> stream = </w:t>
-      </w:r>
-      <w:r>
-        <w:rPr>
-          <w:b/>
-          <w:bCs/>
-        </w:rPr>
-        <w:t>new</w:t>
-      </w:r>
-      <w:r>
-        <w:t xml:space="preserve"> </w:t>
-      </w:r>
-      <w:proofErr w:type="spellStart"/>
-      <w:proofErr w:type="gramStart"/>
-      <w:r>
-        <w:rPr>
-          <w:b/>
-          <w:bCs/>
-        </w:rPr>
-        <w:t>MemoryStream</w:t>
-      </w:r>
-      <w:proofErr w:type="spellEnd"/>
-      <w:r>
-        <w:t>();</w:t>
-      </w:r>
-      <w:proofErr w:type="gramEnd"/>
-    </w:p>
-    <w:p/>
-    <w:p>
-      <w:r>
-        <w:t>// Save the PDF document to stream.</w:t>
-      </w:r>
-    </w:p>
-    <w:p>
-      <w:proofErr w:type="spellStart"/>
-      <w:proofErr w:type="gramStart"/>
-      <w:r>
-        <w:t>document.</w:t>
-      </w:r>
-      <w:r>
-        <w:rPr>
-          <w:b/>
-          <w:bCs/>
-        </w:rPr>
-        <w:t>Save</w:t>
-      </w:r>
-      <w:proofErr w:type="spellEnd"/>
-      <w:proofErr w:type="gramEnd"/>
-      <w:r>
-        <w:t>(stream</w:t>
-      </w:r>
-      <w:proofErr w:type="gramStart"/>
-      <w:r>
-        <w:t>);</w:t>
-      </w:r>
-      <w:proofErr w:type="gramEnd"/>
-    </w:p>
-    <w:p/>
-    <w:p>
-      <w:r>
-        <w:t>// Close the document.</w:t>
-      </w:r>
-    </w:p>
-    <w:p>
-      <w:proofErr w:type="spellStart"/>
-      <w:proofErr w:type="gramStart"/>
-      <w:r>
-        <w:lastRenderedPageBreak/>
-        <w:t>document.</w:t>
-      </w:r>
-      <w:r>
-        <w:rPr>
-          <w:b/>
-          <w:bCs/>
-        </w:rPr>
-        <w:t>Close</w:t>
-      </w:r>
-      <w:proofErr w:type="spellEnd"/>
-      <w:proofErr w:type="gramEnd"/>
-      <w:r>
-        <w:t>(true</w:t>
-      </w:r>
-      <w:proofErr w:type="gramStart"/>
-      <w:r>
-        <w:t>);</w:t>
-      </w:r>
-      <w:proofErr w:type="gramEnd"/>
-    </w:p>
-    <w:p/>
-    <w:p>
-      <w:r>
-        <w:t>//Write the PDF document to disk.</w:t>
-      </w:r>
-    </w:p>
-    <w:p>
-      <w:proofErr w:type="spellStart"/>
-      <w:r>
-        <w:rPr>
-          <w:b/>
-          <w:bCs/>
-        </w:rPr>
-        <w:t>File</w:t>
-      </w:r>
-      <w:r>
-        <w:t>.</w:t>
-      </w:r>
-      <w:r>
-        <w:rPr>
-          <w:b/>
-          <w:bCs/>
-        </w:rPr>
-        <w:t>WriteAllBytes</w:t>
-      </w:r>
-      <w:proofErr w:type="spellEnd"/>
-      <w:r>
-        <w:t xml:space="preserve">("output.pdf", </w:t>
-      </w:r>
-      <w:proofErr w:type="spellStart"/>
-      <w:proofErr w:type="gramStart"/>
-      <w:r>
-        <w:t>stream.</w:t>
-      </w:r>
-      <w:r>
-        <w:rPr>
-          <w:b/>
-          <w:bCs/>
-        </w:rPr>
-        <w:t>ToArray</w:t>
-      </w:r>
-      <w:proofErr w:type="spellEnd"/>
-      <w:proofErr w:type="gramEnd"/>
-      <w:r>
-        <w:t>()</w:t>
-      </w:r>
-      <w:proofErr w:type="gramStart"/>
-      <w:r>
-        <w:t>);</w:t>
-      </w:r>
-      <w:proofErr w:type="gramEnd"/>
-    </w:p>
-    <w:p/>
-    <w:p>
-      <w:r>
-        <w:t>A complete working sample can be downloaded from </w:t>
+        <w:t>A complete working sample can be downloaded from</w:t>
+      </w:r>
+      <w:r>
+        <w:t> </w:t>
       </w:r>
       <w:hyperlink r:id="rId9" w:tgtFrame="_blank" w:history="1">
         <w:r>
@@ -1251,9 +607,16 @@
     </w:p>
     <w:p>
       <w:r>
-        <w:t>By executing the program, you will get the PDF document as follows.</w:t>
-      </w:r>
-      <w:r>
+        <w:lastRenderedPageBreak/>
+        <w:t>By executing the program, the output PDF document will be generated as shown below</w:t>
+      </w:r>
+      <w:r>
+        <w:t>.</w:t>
+      </w:r>
+      <w:r>
+        <w:rPr>
+          <w:noProof/>
+        </w:rPr>
         <w:drawing>
           <wp:inline distT="0" distB="0" distL="0" distR="0" wp14:anchorId="05125FCC" wp14:editId="1D32DB27">
             <wp:extent cx="5943600" cy="3456305"/>
@@ -1306,25 +669,70 @@
     </w:p>
     <w:p>
       <w:r>
-        <w:t>Take a moment to peruse the documentation for </w:t>
-      </w:r>
-      <w:hyperlink r:id="rId11" w:tgtFrame="_blank" w:history="1">
+        <w:t xml:space="preserve">Take a moment to explore the documentation on </w:t>
+      </w:r>
+      <w:hyperlink r:id="rId11" w:history="1">
         <w:r>
           <w:rPr>
             <w:rStyle w:val="Hyperlink"/>
-            <w:b/>
-            <w:bCs/>
           </w:rPr>
           <w:t>working with tables</w:t>
         </w:r>
       </w:hyperlink>
       <w:r>
-        <w:t>, where you will find other options like grid pagination and different levels of grid customization.</w:t>
+        <w:t>, where you can find additional features such as grid pagination and advanced grid customization options.</w:t>
       </w:r>
     </w:p>
     <w:p>
       <w:r>
-        <w:t>Click </w:t>
+        <w:rPr>
+          <w:b/>
+          <w:bCs/>
+        </w:rPr>
+        <w:t>Conclusion</w:t>
+      </w:r>
+    </w:p>
+    <w:p>
+      <w:r>
+        <w:t xml:space="preserve">I hope you enjoyed learning about how to </w:t>
+      </w:r>
+      <w:r>
+        <w:t>g</w:t>
+      </w:r>
+      <w:r>
+        <w:t xml:space="preserve">enerate </w:t>
+      </w:r>
+      <w:r>
+        <w:t>t</w:t>
+      </w:r>
+      <w:r>
+        <w:t xml:space="preserve">ext </w:t>
+      </w:r>
+      <w:r>
+        <w:t>w</w:t>
+      </w:r>
+      <w:r>
+        <w:t xml:space="preserve">ith a </w:t>
+      </w:r>
+      <w:r>
+        <w:t>b</w:t>
+      </w:r>
+      <w:r>
+        <w:t xml:space="preserve">ackground in PDF </w:t>
+      </w:r>
+      <w:r>
+        <w:t>g</w:t>
+      </w:r>
+      <w:r>
+        <w:t>rid</w:t>
+      </w:r>
+      <w:r>
+        <w:t xml:space="preserve"> using C#.</w:t>
+      </w:r>
+    </w:p>
+    <w:p>
+      <w:r>
+        <w:t>You can refer to our </w:t>
       </w:r>
       <w:hyperlink r:id="rId12" w:tgtFrame="_blank" w:history="1">
         <w:r>
@@ -1333,58 +741,13 @@
             <w:b/>
             <w:bCs/>
           </w:rPr>
-          <w:t>here</w:t>
+          <w:t>ASP.NET Core PDF</w:t>
         </w:r>
       </w:hyperlink>
       <w:r>
-        <w:t>to explore the rich set of Syncfusion Essential® PDF features.</w:t>
-      </w:r>
-    </w:p>
-    <w:p>
-      <w:r>
-        <w:rPr>
-          <w:b/>
-          <w:bCs/>
-        </w:rPr>
-        <w:t>Conclusion</w:t>
-      </w:r>
-    </w:p>
-    <w:p>
-      <w:r>
-        <w:t>I hope you enjoyed learning about how to add text with a background in </w:t>
+        <w:t> feature tour page to know about its other groundbreaking feature representations and </w:t>
       </w:r>
       <w:hyperlink r:id="rId13" w:tgtFrame="_blank" w:history="1">
-        <w:r>
-          <w:rPr>
-            <w:rStyle w:val="Hyperlink"/>
-            <w:b/>
-            <w:bCs/>
-          </w:rPr>
-          <w:t>ASP.NET</w:t>
-        </w:r>
-      </w:hyperlink>
-      <w:r>
-        <w:t> Core PDF grid using C#.</w:t>
-      </w:r>
-    </w:p>
-    <w:p>
-      <w:r>
-        <w:t>You can refer to our </w:t>
-      </w:r>
-      <w:hyperlink r:id="rId14" w:tgtFrame="_blank" w:history="1">
-        <w:r>
-          <w:rPr>
-            <w:rStyle w:val="Hyperlink"/>
-            <w:b/>
-            <w:bCs/>
-          </w:rPr>
-          <w:t>ASP.NET Core PDF feature tour</w:t>
-        </w:r>
-      </w:hyperlink>
-      <w:r>
-        <w:t> page to know about its other groundbreaking feature representations and </w:t>
-      </w:r>
-      <w:hyperlink r:id="rId15" w:tgtFrame="_blank" w:history="1">
         <w:r>
           <w:rPr>
             <w:rStyle w:val="Hyperlink"/>
@@ -1395,13 +758,9 @@
         </w:r>
       </w:hyperlink>
       <w:r>
-        <w:t xml:space="preserve">, and how to quickly get </w:t>
-      </w:r>
-      <w:r>
-        <w:lastRenderedPageBreak/>
-        <w:t>started for configuration specifications. You can also explore our </w:t>
-      </w:r>
-      <w:hyperlink r:id="rId16" w:tgtFrame="_blank" w:history="1">
+        <w:t>, and how to quickly get started for configuration specifications. You can also explore our </w:t>
+      </w:r>
+      <w:hyperlink r:id="rId14" w:tgtFrame="_blank" w:history="1">
         <w:r>
           <w:rPr>
             <w:rStyle w:val="Hyperlink"/>
@@ -1412,14 +771,14 @@
         </w:r>
       </w:hyperlink>
       <w:r>
-        <w:t> to understand how to create and manipulate data.</w:t>
+        <w:t> to understand how to create and manipulate data in the .NET PDF. </w:t>
       </w:r>
     </w:p>
     <w:p>
       <w:r>
-        <w:t>For current customers, you can check out our components from the </w:t>
-      </w:r>
-      <w:hyperlink r:id="rId17" w:tgtFrame="_blank" w:history="1">
+        <w:t>For current customers, you can check out our Document processing libraries from the </w:t>
+      </w:r>
+      <w:hyperlink r:id="rId15" w:tgtFrame="_blank" w:tooltip="https://www.syncfusion.com/account/downloads" w:history="1">
         <w:r>
           <w:rPr>
             <w:rStyle w:val="Hyperlink"/>
@@ -1430,9 +789,9 @@
         </w:r>
       </w:hyperlink>
       <w:r>
-        <w:t> page. If you are new to Syncfusion®, you can try our 30-day </w:t>
-      </w:r>
-      <w:hyperlink r:id="rId18" w:tgtFrame="_blank" w:history="1">
+        <w:t> page. If you are new to Syncfusion®, you can try our 30-day </w:t>
+      </w:r>
+      <w:hyperlink r:id="rId16" w:tgtFrame="_blank" w:tooltip="https://www.syncfusion.com/downloads/aspnetcore-js2" w:history="1">
         <w:r>
           <w:rPr>
             <w:rStyle w:val="Hyperlink"/>
@@ -1443,54 +802,9 @@
         </w:r>
       </w:hyperlink>
       <w:r>
-        <w:t> to check out our other controls.</w:t>
+        <w:t> to check out our ASP.NET Core PDF and other .NET Core controls.</w:t>
       </w:r>
     </w:p>
-    <w:p>
-      <w:r>
-        <w:t>If you have any queries or require clarifications, please let us know in the comments section below. You can also contact us through our </w:t>
-      </w:r>
-      <w:hyperlink r:id="rId19" w:tgtFrame="_blank" w:history="1">
-        <w:r>
-          <w:rPr>
-            <w:rStyle w:val="Hyperlink"/>
-            <w:b/>
-            <w:bCs/>
-          </w:rPr>
-          <w:t>support forums</w:t>
-        </w:r>
-      </w:hyperlink>
-      <w:r>
-        <w:t>, </w:t>
-      </w:r>
-      <w:hyperlink r:id="rId20" w:tgtFrame="_blank" w:history="1">
-        <w:r>
-          <w:rPr>
-            <w:rStyle w:val="Hyperlink"/>
-            <w:b/>
-            <w:bCs/>
-          </w:rPr>
-          <w:t>Direct-Trac</w:t>
-        </w:r>
-      </w:hyperlink>
-      <w:r>
-        <w:t>, or </w:t>
-      </w:r>
-      <w:hyperlink r:id="rId21" w:tgtFrame="_blank" w:history="1">
-        <w:r>
-          <w:rPr>
-            <w:rStyle w:val="Hyperlink"/>
-            <w:b/>
-            <w:bCs/>
-          </w:rPr>
-          <w:t>feedback portal</w:t>
-        </w:r>
-      </w:hyperlink>
-      <w:r>
-        <w:t>. We are always happy to assist you!</w:t>
-      </w:r>
-    </w:p>
-    <w:p/>
     <w:sectPr>
       <w:pgSz w:w="12240" w:h="15840"/>
       <w:pgMar w:top="1440" w:right="1440" w:bottom="1440" w:left="1440" w:header="720" w:footer="720" w:gutter="0"/>
@@ -2677,6 +1991,25 @@
       <w:shd w:val="clear" w:color="auto" w:fill="E1DFDD"/>
     </w:rPr>
   </w:style>
+  <w:style w:type="table" w:styleId="TableGrid">
+    <w:name w:val="Table Grid"/>
+    <w:basedOn w:val="TableNormal"/>
+    <w:uiPriority w:val="39"/>
+    <w:rsid w:val="001C37B0"/>
+    <w:pPr>
+      <w:spacing w:after="0" w:line="240" w:lineRule="auto"/>
+    </w:pPr>
+    <w:tblPr>
+      <w:tblBorders>
+        <w:top w:val="single" w:sz="4" w:space="0" w:color="auto"/>
+        <w:left w:val="single" w:sz="4" w:space="0" w:color="auto"/>
+        <w:bottom w:val="single" w:sz="4" w:space="0" w:color="auto"/>
+        <w:right w:val="single" w:sz="4" w:space="0" w:color="auto"/>
+        <w:insideH w:val="single" w:sz="4" w:space="0" w:color="auto"/>
+        <w:insideV w:val="single" w:sz="4" w:space="0" w:color="auto"/>
+      </w:tblBorders>
+    </w:tblPr>
+  </w:style>
 </w:styles>
 </file>
 

</xml_diff>